<commit_message>
[REF #8] Update Requirements Analysis Report
</commit_message>
<xml_diff>
--- a/reports/Group/00 - Requirements - Group.docx
+++ b/reports/Group/00 - Requirements - Group.docx
@@ -576,19 +576,7 @@
                   <w:rPr>
                     <w:rFonts w:asciiTheme="majorHAnsi" w:hAnsiTheme="majorHAnsi" w:cstheme="majorBidi"/>
                   </w:rPr>
-                  <w:t xml:space="preserve">Masked </w:t>
-                </w:r>
-                <w:r>
-                  <w:rPr>
-                    <w:rFonts w:asciiTheme="majorHAnsi" w:hAnsiTheme="majorHAnsi" w:cstheme="majorBidi"/>
-                  </w:rPr>
-                  <w:t xml:space="preserve">ID </w:t>
-                </w:r>
-                <w:r>
-                  <w:rPr>
-                    <w:rFonts w:asciiTheme="majorHAnsi" w:hAnsiTheme="majorHAnsi" w:cstheme="majorBidi"/>
-                  </w:rPr>
-                  <w:t>number</w:t>
+                  <w:t>7701****S</w:t>
                 </w:r>
               </w:sdtContent>
             </w:sdt>
@@ -642,7 +630,21 @@
                   <w:rPr>
                     <w:rFonts w:asciiTheme="majorHAnsi" w:hAnsiTheme="majorHAnsi" w:cstheme="majorHAnsi"/>
                   </w:rPr>
-                  <w:t xml:space="preserve"> uvus  </w:t>
+                  <w:t xml:space="preserve"> </w:t>
+                </w:r>
+                <w:proofErr w:type="spellStart"/>
+                <w:r>
+                  <w:rPr>
+                    <w:rFonts w:asciiTheme="majorHAnsi" w:hAnsiTheme="majorHAnsi" w:cstheme="majorHAnsi"/>
+                  </w:rPr>
+                  <w:t>juanunsan</w:t>
+                </w:r>
+                <w:proofErr w:type="spellEnd"/>
+                <w:r>
+                  <w:rPr>
+                    <w:rFonts w:asciiTheme="majorHAnsi" w:hAnsiTheme="majorHAnsi" w:cstheme="majorHAnsi"/>
+                  </w:rPr>
+                  <w:t xml:space="preserve">  </w:t>
                 </w:r>
               </w:sdtContent>
             </w:sdt>
@@ -694,7 +696,19 @@
                   <w:rPr>
                     <w:rFonts w:asciiTheme="majorHAnsi" w:hAnsiTheme="majorHAnsi" w:cstheme="majorHAnsi"/>
                   </w:rPr>
-                  <w:t xml:space="preserve"> Surnames, Name  </w:t>
+                  <w:t xml:space="preserve"> </w:t>
+                </w:r>
+                <w:r>
+                  <w:rPr>
+                    <w:rFonts w:asciiTheme="majorHAnsi" w:hAnsiTheme="majorHAnsi" w:cstheme="majorHAnsi"/>
+                  </w:rPr>
+                  <w:t>Núñez Sánchez Juan</w:t>
+                </w:r>
+                <w:r>
+                  <w:rPr>
+                    <w:rFonts w:asciiTheme="majorHAnsi" w:hAnsiTheme="majorHAnsi" w:cstheme="majorHAnsi"/>
+                  </w:rPr>
+                  <w:t xml:space="preserve">  </w:t>
                 </w:r>
               </w:sdtContent>
             </w:sdt>
@@ -746,7 +760,41 @@
                   <w:rPr>
                     <w:rFonts w:asciiTheme="majorHAnsi" w:hAnsiTheme="majorHAnsi" w:cstheme="majorHAnsi"/>
                   </w:rPr>
-                  <w:t xml:space="preserve"> role1, role2, role3  </w:t>
+                  <w:t xml:space="preserve"> </w:t>
+                </w:r>
+                <w:r>
+                  <w:rPr>
+                    <w:rFonts w:asciiTheme="majorHAnsi" w:hAnsiTheme="majorHAnsi" w:cstheme="majorHAnsi"/>
+                  </w:rPr>
+                  <w:t xml:space="preserve">Project Manager, </w:t>
+                </w:r>
+                <w:proofErr w:type="spellStart"/>
+                <w:r>
+                  <w:rPr>
+                    <w:rFonts w:asciiTheme="majorHAnsi" w:hAnsiTheme="majorHAnsi" w:cstheme="majorHAnsi"/>
+                  </w:rPr>
+                  <w:t>Desarrollador</w:t>
+                </w:r>
+                <w:proofErr w:type="spellEnd"/>
+                <w:r>
+                  <w:rPr>
+                    <w:rFonts w:asciiTheme="majorHAnsi" w:hAnsiTheme="majorHAnsi" w:cstheme="majorHAnsi"/>
+                  </w:rPr>
+                  <w:t xml:space="preserve">, </w:t>
+                </w:r>
+                <w:proofErr w:type="spellStart"/>
+                <w:r>
+                  <w:rPr>
+                    <w:rFonts w:asciiTheme="majorHAnsi" w:hAnsiTheme="majorHAnsi" w:cstheme="majorHAnsi"/>
+                  </w:rPr>
+                  <w:t>Analista</w:t>
+                </w:r>
+                <w:proofErr w:type="spellEnd"/>
+                <w:r>
+                  <w:rPr>
+                    <w:rFonts w:asciiTheme="majorHAnsi" w:hAnsiTheme="majorHAnsi" w:cstheme="majorHAnsi"/>
+                  </w:rPr>
+                  <w:t xml:space="preserve">  </w:t>
                 </w:r>
               </w:sdtContent>
             </w:sdt>
@@ -820,19 +868,19 @@
                   <w:rPr>
                     <w:rFonts w:asciiTheme="majorHAnsi" w:hAnsiTheme="majorHAnsi" w:cstheme="majorBidi"/>
                   </w:rPr>
-                  <w:t xml:space="preserve"> Masked </w:t>
+                  <w:t xml:space="preserve"> 1748</w:t>
                 </w:r>
                 <w:r>
                   <w:rPr>
                     <w:rFonts w:asciiTheme="majorHAnsi" w:hAnsiTheme="majorHAnsi" w:cstheme="majorBidi"/>
                   </w:rPr>
-                  <w:t xml:space="preserve">ID </w:t>
+                  <w:t>****</w:t>
                 </w:r>
                 <w:r>
                   <w:rPr>
                     <w:rFonts w:asciiTheme="majorHAnsi" w:hAnsiTheme="majorHAnsi" w:cstheme="majorBidi"/>
                   </w:rPr>
-                  <w:t>number</w:t>
+                  <w:t>Q</w:t>
                 </w:r>
               </w:sdtContent>
             </w:sdt>
@@ -886,7 +934,21 @@
                   <w:rPr>
                     <w:rFonts w:asciiTheme="majorHAnsi" w:hAnsiTheme="majorHAnsi" w:cstheme="majorHAnsi"/>
                   </w:rPr>
-                  <w:t xml:space="preserve"> uvus  </w:t>
+                  <w:t xml:space="preserve"> </w:t>
+                </w:r>
+                <w:proofErr w:type="spellStart"/>
+                <w:r>
+                  <w:rPr>
+                    <w:rFonts w:asciiTheme="majorHAnsi" w:hAnsiTheme="majorHAnsi" w:cstheme="majorHAnsi"/>
+                  </w:rPr>
+                  <w:t>nicpergom</w:t>
+                </w:r>
+                <w:proofErr w:type="spellEnd"/>
+                <w:r>
+                  <w:rPr>
+                    <w:rFonts w:asciiTheme="majorHAnsi" w:hAnsiTheme="majorHAnsi" w:cstheme="majorHAnsi"/>
+                  </w:rPr>
+                  <w:t xml:space="preserve"> </w:t>
                 </w:r>
               </w:sdtContent>
             </w:sdt>
@@ -938,7 +1000,13 @@
                   <w:rPr>
                     <w:rFonts w:asciiTheme="majorHAnsi" w:hAnsiTheme="majorHAnsi" w:cstheme="majorHAnsi"/>
                   </w:rPr>
-                  <w:t xml:space="preserve"> Surnames, Name</w:t>
+                  <w:t xml:space="preserve"> </w:t>
+                </w:r>
+                <w:r>
+                  <w:rPr>
+                    <w:rFonts w:asciiTheme="majorHAnsi" w:hAnsiTheme="majorHAnsi" w:cstheme="majorHAnsi"/>
+                  </w:rPr>
+                  <w:t>Perez Gomez, Nicolas</w:t>
                 </w:r>
               </w:sdtContent>
             </w:sdt>
@@ -989,7 +1057,35 @@
                   <w:rPr>
                     <w:rFonts w:asciiTheme="majorHAnsi" w:hAnsiTheme="majorHAnsi" w:cstheme="majorHAnsi"/>
                   </w:rPr>
-                  <w:t xml:space="preserve"> role1, role2, role3  </w:t>
+                  <w:t xml:space="preserve"> </w:t>
+                </w:r>
+                <w:proofErr w:type="spellStart"/>
+                <w:r>
+                  <w:rPr>
+                    <w:rFonts w:asciiTheme="majorHAnsi" w:hAnsiTheme="majorHAnsi" w:cstheme="majorHAnsi"/>
+                  </w:rPr>
+                  <w:t>Analista</w:t>
+                </w:r>
+                <w:proofErr w:type="spellEnd"/>
+                <w:r>
+                  <w:rPr>
+                    <w:rFonts w:asciiTheme="majorHAnsi" w:hAnsiTheme="majorHAnsi" w:cstheme="majorHAnsi"/>
+                  </w:rPr>
+                  <w:t xml:space="preserve">, </w:t>
+                </w:r>
+                <w:proofErr w:type="spellStart"/>
+                <w:r>
+                  <w:rPr>
+                    <w:rFonts w:asciiTheme="majorHAnsi" w:hAnsiTheme="majorHAnsi" w:cstheme="majorHAnsi"/>
+                  </w:rPr>
+                  <w:t>Desarrollador</w:t>
+                </w:r>
+                <w:proofErr w:type="spellEnd"/>
+                <w:r>
+                  <w:rPr>
+                    <w:rFonts w:asciiTheme="majorHAnsi" w:hAnsiTheme="majorHAnsi" w:cstheme="majorHAnsi"/>
+                  </w:rPr>
+                  <w:t xml:space="preserve">  </w:t>
                 </w:r>
               </w:sdtContent>
             </w:sdt>
@@ -1058,19 +1154,19 @@
                   <w:rPr>
                     <w:rFonts w:asciiTheme="majorHAnsi" w:hAnsiTheme="majorHAnsi" w:cstheme="majorBidi"/>
                   </w:rPr>
-                  <w:t xml:space="preserve"> Masked </w:t>
+                  <w:t xml:space="preserve"> 5376</w:t>
                 </w:r>
                 <w:r>
                   <w:rPr>
                     <w:rFonts w:asciiTheme="majorHAnsi" w:hAnsiTheme="majorHAnsi" w:cstheme="majorBidi"/>
                   </w:rPr>
-                  <w:t xml:space="preserve">ID </w:t>
+                  <w:t>****</w:t>
                 </w:r>
                 <w:r>
                   <w:rPr>
                     <w:rFonts w:asciiTheme="majorHAnsi" w:hAnsiTheme="majorHAnsi" w:cstheme="majorBidi"/>
                   </w:rPr>
-                  <w:t>number</w:t>
+                  <w:t>Z</w:t>
                 </w:r>
               </w:sdtContent>
             </w:sdt>
@@ -1124,7 +1220,21 @@
                   <w:rPr>
                     <w:rFonts w:asciiTheme="majorHAnsi" w:hAnsiTheme="majorHAnsi" w:cstheme="majorHAnsi"/>
                   </w:rPr>
-                  <w:t xml:space="preserve"> uvus  </w:t>
+                  <w:t xml:space="preserve"> </w:t>
+                </w:r>
+                <w:proofErr w:type="spellStart"/>
+                <w:r>
+                  <w:rPr>
+                    <w:rFonts w:asciiTheme="majorHAnsi" w:hAnsiTheme="majorHAnsi" w:cstheme="majorHAnsi"/>
+                  </w:rPr>
+                  <w:t>serconbaj</w:t>
+                </w:r>
+                <w:proofErr w:type="spellEnd"/>
+                <w:r>
+                  <w:rPr>
+                    <w:rFonts w:asciiTheme="majorHAnsi" w:hAnsiTheme="majorHAnsi" w:cstheme="majorHAnsi"/>
+                  </w:rPr>
+                  <w:t xml:space="preserve">  </w:t>
                 </w:r>
               </w:sdtContent>
             </w:sdt>
@@ -1176,7 +1286,31 @@
                   <w:rPr>
                     <w:rFonts w:asciiTheme="majorHAnsi" w:hAnsiTheme="majorHAnsi" w:cstheme="majorHAnsi"/>
                   </w:rPr>
-                  <w:t xml:space="preserve"> Surnames, Name  </w:t>
+                  <w:t xml:space="preserve"> </w:t>
+                </w:r>
+                <w:r>
+                  <w:rPr>
+                    <w:rFonts w:asciiTheme="majorHAnsi" w:hAnsiTheme="majorHAnsi" w:cstheme="majorHAnsi"/>
+                  </w:rPr>
+                  <w:t>Conde Bajo</w:t>
+                </w:r>
+                <w:r>
+                  <w:rPr>
+                    <w:rFonts w:asciiTheme="majorHAnsi" w:hAnsiTheme="majorHAnsi" w:cstheme="majorHAnsi"/>
+                  </w:rPr>
+                  <w:t xml:space="preserve">, </w:t>
+                </w:r>
+                <w:r>
+                  <w:rPr>
+                    <w:rFonts w:asciiTheme="majorHAnsi" w:hAnsiTheme="majorHAnsi" w:cstheme="majorHAnsi"/>
+                  </w:rPr>
+                  <w:t>Sergio Manuel</w:t>
+                </w:r>
+                <w:r>
+                  <w:rPr>
+                    <w:rFonts w:asciiTheme="majorHAnsi" w:hAnsiTheme="majorHAnsi" w:cstheme="majorHAnsi"/>
+                  </w:rPr>
+                  <w:t xml:space="preserve">  </w:t>
                 </w:r>
               </w:sdtContent>
             </w:sdt>
@@ -1228,7 +1362,35 @@
                   <w:rPr>
                     <w:rFonts w:asciiTheme="majorHAnsi" w:hAnsiTheme="majorHAnsi" w:cstheme="majorHAnsi"/>
                   </w:rPr>
-                  <w:t xml:space="preserve"> role1, role2, role3  </w:t>
+                  <w:t xml:space="preserve"> </w:t>
+                </w:r>
+                <w:proofErr w:type="spellStart"/>
+                <w:r>
+                  <w:rPr>
+                    <w:rFonts w:asciiTheme="majorHAnsi" w:hAnsiTheme="majorHAnsi" w:cstheme="majorHAnsi"/>
+                  </w:rPr>
+                  <w:t>Analista</w:t>
+                </w:r>
+                <w:proofErr w:type="spellEnd"/>
+                <w:r>
+                  <w:rPr>
+                    <w:rFonts w:asciiTheme="majorHAnsi" w:hAnsiTheme="majorHAnsi" w:cstheme="majorHAnsi"/>
+                  </w:rPr>
+                  <w:t xml:space="preserve">, </w:t>
+                </w:r>
+                <w:proofErr w:type="spellStart"/>
+                <w:r>
+                  <w:rPr>
+                    <w:rFonts w:asciiTheme="majorHAnsi" w:hAnsiTheme="majorHAnsi" w:cstheme="majorHAnsi"/>
+                  </w:rPr>
+                  <w:t>Desarrollador</w:t>
+                </w:r>
+                <w:proofErr w:type="spellEnd"/>
+                <w:r>
+                  <w:rPr>
+                    <w:rFonts w:asciiTheme="majorHAnsi" w:hAnsiTheme="majorHAnsi" w:cstheme="majorHAnsi"/>
+                  </w:rPr>
+                  <w:t xml:space="preserve">  </w:t>
                 </w:r>
               </w:sdtContent>
             </w:sdt>
@@ -1299,19 +1461,19 @@
                   <w:rPr>
                     <w:rFonts w:asciiTheme="majorHAnsi" w:hAnsiTheme="majorHAnsi" w:cstheme="majorBidi"/>
                   </w:rPr>
-                  <w:t xml:space="preserve"> Masked </w:t>
+                  <w:t xml:space="preserve"> 5418</w:t>
                 </w:r>
                 <w:r>
                   <w:rPr>
                     <w:rFonts w:asciiTheme="majorHAnsi" w:hAnsiTheme="majorHAnsi" w:cstheme="majorBidi"/>
                   </w:rPr>
-                  <w:t xml:space="preserve">ID </w:t>
+                  <w:t>****</w:t>
                 </w:r>
                 <w:r>
                   <w:rPr>
                     <w:rFonts w:asciiTheme="majorHAnsi" w:hAnsiTheme="majorHAnsi" w:cstheme="majorBidi"/>
                   </w:rPr>
-                  <w:t>number</w:t>
+                  <w:t>T</w:t>
                 </w:r>
               </w:sdtContent>
             </w:sdt>
@@ -1365,7 +1527,21 @@
                   <w:rPr>
                     <w:rFonts w:asciiTheme="majorHAnsi" w:hAnsiTheme="majorHAnsi" w:cstheme="majorHAnsi"/>
                   </w:rPr>
-                  <w:t xml:space="preserve"> uvus  </w:t>
+                  <w:t xml:space="preserve"> </w:t>
+                </w:r>
+                <w:proofErr w:type="spellStart"/>
+                <w:r>
+                  <w:rPr>
+                    <w:rFonts w:asciiTheme="majorHAnsi" w:hAnsiTheme="majorHAnsi" w:cstheme="majorHAnsi"/>
+                  </w:rPr>
+                  <w:t>ivafrurai</w:t>
+                </w:r>
+                <w:proofErr w:type="spellEnd"/>
+                <w:r>
+                  <w:rPr>
+                    <w:rFonts w:asciiTheme="majorHAnsi" w:hAnsiTheme="majorHAnsi" w:cstheme="majorHAnsi"/>
+                  </w:rPr>
+                  <w:t xml:space="preserve">  </w:t>
                 </w:r>
               </w:sdtContent>
             </w:sdt>
@@ -1417,7 +1593,19 @@
                   <w:rPr>
                     <w:rFonts w:asciiTheme="majorHAnsi" w:hAnsiTheme="majorHAnsi" w:cstheme="majorHAnsi"/>
                   </w:rPr>
-                  <w:t xml:space="preserve"> Surnames, Name  </w:t>
+                  <w:t xml:space="preserve"> </w:t>
+                </w:r>
+                <w:r>
+                  <w:rPr>
+                    <w:rFonts w:asciiTheme="majorHAnsi" w:hAnsiTheme="majorHAnsi" w:cstheme="majorHAnsi"/>
+                  </w:rPr>
+                  <w:t>Frutos Raigon Ivan</w:t>
+                </w:r>
+                <w:r>
+                  <w:rPr>
+                    <w:rFonts w:asciiTheme="majorHAnsi" w:hAnsiTheme="majorHAnsi" w:cstheme="majorHAnsi"/>
+                  </w:rPr>
+                  <w:t xml:space="preserve">  </w:t>
                 </w:r>
               </w:sdtContent>
             </w:sdt>
@@ -1468,7 +1656,35 @@
                   <w:rPr>
                     <w:rFonts w:asciiTheme="majorHAnsi" w:hAnsiTheme="majorHAnsi" w:cstheme="majorHAnsi"/>
                   </w:rPr>
-                  <w:t xml:space="preserve"> role1, role2, role3  </w:t>
+                  <w:t xml:space="preserve"> </w:t>
+                </w:r>
+                <w:proofErr w:type="spellStart"/>
+                <w:r>
+                  <w:rPr>
+                    <w:rFonts w:asciiTheme="majorHAnsi" w:hAnsiTheme="majorHAnsi" w:cstheme="majorHAnsi"/>
+                  </w:rPr>
+                  <w:t>Analista</w:t>
+                </w:r>
+                <w:proofErr w:type="spellEnd"/>
+                <w:r>
+                  <w:rPr>
+                    <w:rFonts w:asciiTheme="majorHAnsi" w:hAnsiTheme="majorHAnsi" w:cstheme="majorHAnsi"/>
+                  </w:rPr>
+                  <w:t xml:space="preserve">, </w:t>
+                </w:r>
+                <w:proofErr w:type="spellStart"/>
+                <w:r>
+                  <w:rPr>
+                    <w:rFonts w:asciiTheme="majorHAnsi" w:hAnsiTheme="majorHAnsi" w:cstheme="majorHAnsi"/>
+                  </w:rPr>
+                  <w:t>Desarrollador</w:t>
+                </w:r>
+                <w:proofErr w:type="spellEnd"/>
+                <w:r>
+                  <w:rPr>
+                    <w:rFonts w:asciiTheme="majorHAnsi" w:hAnsiTheme="majorHAnsi" w:cstheme="majorHAnsi"/>
+                  </w:rPr>
+                  <w:t xml:space="preserve">  </w:t>
                 </w:r>
               </w:sdtContent>
             </w:sdt>
@@ -4131,7 +4347,13 @@
         </w:sdtPr>
         <w:sdtContent>
           <w:r>
-            <w:t xml:space="preserve">    </w:t>
+            <w:t xml:space="preserve">  </w:t>
+          </w:r>
+          <w:r>
+            <w:t>x</w:t>
+          </w:r>
+          <w:r>
+            <w:t xml:space="preserve">  </w:t>
           </w:r>
         </w:sdtContent>
       </w:sdt>
@@ -4204,7 +4426,13 @@
         </w:sdtPr>
         <w:sdtContent>
           <w:r>
-            <w:t xml:space="preserve">    </w:t>
+            <w:t xml:space="preserve">  </w:t>
+          </w:r>
+          <w:r>
+            <w:t>x</w:t>
+          </w:r>
+          <w:r>
+            <w:t xml:space="preserve">  </w:t>
           </w:r>
         </w:sdtContent>
       </w:sdt>
@@ -4238,7 +4466,13 @@
         </w:sdtPr>
         <w:sdtContent>
           <w:r>
-            <w:t xml:space="preserve">    </w:t>
+            <w:t xml:space="preserve">  </w:t>
+          </w:r>
+          <w:r>
+            <w:t>x</w:t>
+          </w:r>
+          <w:r>
+            <w:t xml:space="preserve">  </w:t>
           </w:r>
         </w:sdtContent>
       </w:sdt>
@@ -4287,7 +4521,13 @@
         </w:sdtPr>
         <w:sdtContent>
           <w:r>
-            <w:t xml:space="preserve">    </w:t>
+            <w:t xml:space="preserve"> </w:t>
+          </w:r>
+          <w:r>
+            <w:t>x</w:t>
+          </w:r>
+          <w:r>
+            <w:t xml:space="preserve">   </w:t>
           </w:r>
         </w:sdtContent>
       </w:sdt>
@@ -5716,7 +5956,13 @@
         </w:sdtPr>
         <w:sdtContent>
           <w:r>
-            <w:t xml:space="preserve">    </w:t>
+            <w:t xml:space="preserve"> </w:t>
+          </w:r>
+          <w:r>
+            <w:t>x</w:t>
+          </w:r>
+          <w:r>
+            <w:t xml:space="preserve">   </w:t>
           </w:r>
         </w:sdtContent>
       </w:sdt>
@@ -5750,7 +5996,13 @@
         </w:sdtPr>
         <w:sdtContent>
           <w:r>
-            <w:t xml:space="preserve">    </w:t>
+            <w:t xml:space="preserve"> </w:t>
+          </w:r>
+          <w:r>
+            <w:t>x</w:t>
+          </w:r>
+          <w:r>
+            <w:t xml:space="preserve">   </w:t>
           </w:r>
         </w:sdtContent>
       </w:sdt>
@@ -8541,6 +8793,7 @@
   <w:style w:type="character" w:default="1" w:styleId="Fuentedeprrafopredeter">
     <w:name w:val="Default Paragraph Font"/>
     <w:uiPriority w:val="1"/>
+    <w:semiHidden/>
     <w:unhideWhenUsed/>
   </w:style>
   <w:style w:type="table" w:default="1" w:styleId="Tablanormal">
@@ -10963,23 +11216,11 @@
     <w:pitch w:val="variable"/>
     <w:sig w:usb0="E00002FF" w:usb1="2AC7FDFF" w:usb2="00000016" w:usb3="00000000" w:csb0="0002009F" w:csb1="00000000"/>
   </w:font>
-  <w:font w:name="Aptos">
-    <w:charset w:val="00"/>
-    <w:family w:val="swiss"/>
-    <w:pitch w:val="variable"/>
-    <w:sig w:usb0="20000287" w:usb1="00000003" w:usb2="00000000" w:usb3="00000000" w:csb0="0000019F" w:csb1="00000000"/>
-  </w:font>
   <w:font w:name="Yu Mincho">
     <w:charset w:val="80"/>
     <w:family w:val="roman"/>
     <w:pitch w:val="variable"/>
     <w:sig w:usb0="800002E7" w:usb1="2AC7FCFF" w:usb2="00000012" w:usb3="00000000" w:csb0="0002009F" w:csb1="00000000"/>
-  </w:font>
-  <w:font w:name="Aptos Display">
-    <w:charset w:val="00"/>
-    <w:family w:val="swiss"/>
-    <w:pitch w:val="variable"/>
-    <w:sig w:usb0="20000287" w:usb1="00000003" w:usb2="00000000" w:usb3="00000000" w:csb0="0000019F" w:csb1="00000000"/>
   </w:font>
 </w:fonts>
 </file>
@@ -11020,6 +11261,7 @@
     <w:rsid w:val="004123E0"/>
     <w:rsid w:val="004278A4"/>
     <w:rsid w:val="00442876"/>
+    <w:rsid w:val="004476BB"/>
     <w:rsid w:val="00455663"/>
     <w:rsid w:val="004B6C76"/>
     <w:rsid w:val="004C0766"/>
@@ -11069,6 +11311,7 @@
     <w:rsid w:val="00E87F32"/>
     <w:rsid w:val="00E9745E"/>
     <w:rsid w:val="00EB4EB9"/>
+    <w:rsid w:val="00EE45BB"/>
     <w:rsid w:val="00F3606D"/>
     <w:rsid w:val="00F70A20"/>
     <w:rsid w:val="00F8539E"/>

</xml_diff>